<commit_message>
Show how to integrate verbalize plugin from IBM
</commit_message>
<xml_diff>
--- a/Intermediate/CollapseRegion (Java)/result.docx
+++ b/Intermediate/CollapseRegion (Java)/result.docx
@@ -179,26 +179,6 @@
         </w:rPr>
       </w:pPr>
     </w:p>
-    <w:p>
-      <w:pPr>
-        <w:pStyle w:val="Heading1"/>
-        <w:rPr>
-          <w:lang w:val="en-US"/>
-        </w:rPr>
-        <w:sectPr>
-          <w:pgSz w:w="11906" w:h="16838"/>
-          <w:pgMar w:top="1417" w:right="1417" w:bottom="1417" w:left="1417" w:header="708" w:footer="708" w:gutter="0"/>
-          <w:cols w:space="708"/>
-          <w:docGrid w:linePitch="360"/>
-        </w:sectPr>
-      </w:pPr>
-      <w:r>
-        <w:rPr>
-          <w:lang w:val="en-US"/>
-        </w:rPr>
-        <w:t>Existing loans</w:t>
-      </w:r>
-    </w:p>
     <w:tbl>
       <w:tblPr>
         <w:tblStyle w:val="LightList-Accent1"/>
@@ -228,7 +208,6 @@
               <w:rPr>
                 <w:lang w:val="en-US"/>
               </w:rPr>
-              <w:lastRenderedPageBreak/>
               <w:t>Bank</w:t>
             </w:r>
           </w:p>
@@ -293,7 +272,7 @@
               <w:rPr>
                 <w:lang w:val="en-US"/>
               </w:rPr>
-              <w:t>10000</w:t>
+              <w:t>ten thousand</w:t>
             </w:r>
           </w:p>
         </w:tc>
@@ -335,7 +314,7 @@
               <w:rPr>
                 <w:lang w:val="en-US"/>
               </w:rPr>
-              <w:t>2000</w:t>
+              <w:t>two thousand</w:t>
             </w:r>
             <w:bookmarkStart w:id="0" w:name="_GoBack"/>
             <w:bookmarkEnd w:id="0"/>
@@ -875,20 +854,6 @@
         </w:tc>
       </w:tr>
     </w:tbl>
-    <w:p>
-      <w:pPr>
-        <w:rPr>
-          <w:lang w:val="en-US"/>
-        </w:rPr>
-        <w:sectPr>
-          <w:type w:val="continuous"/>
-          <w:pgSz w:w="11906" w:h="16838"/>
-          <w:pgMar w:top="1417" w:right="1417" w:bottom="1417" w:left="1417" w:header="708" w:footer="708" w:gutter="0"/>
-          <w:cols w:space="708"/>
-          <w:docGrid w:linePitch="360"/>
-        </w:sectPr>
-      </w:pPr>
-    </w:p>
     <w:p>
       <w:pPr>
         <w:rPr>
@@ -2153,7 +2118,7 @@
 </file>
 
 <file path=customXml/itemProps1.xml><?xml version="1.0" encoding="utf-8"?>
-<ds:datastoreItem xmlns:ds="http://schemas.openxmlformats.org/officeDocument/2006/customXml" ds:itemID="{DC05A86D-D274-4C47-9245-1BA15F38B4C7}">
+<ds:datastoreItem xmlns:ds="http://schemas.openxmlformats.org/officeDocument/2006/customXml" ds:itemID="{AE6BE4B4-D15A-42E9-A5E2-8A91E42E615A}">
   <ds:schemaRefs>
     <ds:schemaRef ds:uri="http://schemas.openxmlformats.org/officeDocument/2006/bibliography"/>
   </ds:schemaRefs>

</xml_diff>